<commit_message>
summary checks on supplemental
</commit_message>
<xml_diff>
--- a/paper/Fidino_2023.docx
+++ b/paper/Fidino_2023.docx
@@ -439,6 +439,12 @@
       </w:r>
       <w:r>
         <w:t>, Anne G. Short</w:t>
+      </w:r>
+      <w:r>
+        <w:t xml:space="preserve"> G</w:t>
+      </w:r>
+      <w:r>
+        <w:t>ianotti</w:t>
       </w:r>
       <w:r>
         <w:rPr>
@@ -2123,7 +2129,7 @@
         <w:rPr>
           <w:bCs/>
         </w:rPr>
-        <w:t>Gentrification, the process of neighborhood change that includes demographic and economic shifts in historically disinvested neighborhoods whereby whiter, more educated, and higher income residents displace under-resourced residents (</w:t>
+        <w:t>Gentrification, the process of neighborhood change that includes demographic and economic shifts in historically disinvested neighborhoods whereby white, more educated, and higher income residents displace under-resourced residents (</w:t>
       </w:r>
       <w:r>
         <w:rPr>
@@ -2480,12 +2486,14 @@
         </w:rPr>
         <w:t xml:space="preserve"> Four theoretical ways that mammal richness (i.e., alpha diversity) and shifts in community composition (i.e., beta diversity) could change in response to gentrification, where shapes in sub-figures A through D represent different species. A) Alpha diversity could remain </w:t>
       </w:r>
+      <w:proofErr w:type="gramStart"/>
       <w:r>
         <w:rPr>
           <w:bCs/>
         </w:rPr>
         <w:t>constant</w:t>
       </w:r>
+      <w:proofErr w:type="gramEnd"/>
       <w:r>
         <w:rPr>
           <w:bCs/>
@@ -2703,7 +2711,21 @@
         <w:rPr>
           <w:b/>
         </w:rPr>
-        <w:t xml:space="preserve"> 23 cities used to assess differences in mammal communities among gentrified and non-gentrified parts of a city.</w:t>
+        <w:t xml:space="preserve"> 23 cities </w:t>
+      </w:r>
+      <w:proofErr w:type="gramStart"/>
+      <w:r>
+        <w:rPr>
+          <w:b/>
+        </w:rPr>
+        <w:t>used</w:t>
+      </w:r>
+      <w:proofErr w:type="gramEnd"/>
+      <w:r>
+        <w:rPr>
+          <w:b/>
+        </w:rPr>
+        <w:t xml:space="preserve"> to assess differences in mammal communities among gentrified and non-gentrified parts of a city.</w:t>
       </w:r>
       <w:r>
         <w:rPr>
@@ -2739,7 +2761,21 @@
         <w:rPr>
           <w:bCs/>
         </w:rPr>
-        <w:t>, central U.S. cities had a mixture, and East Cost cities had a stronger alpha diversity effect</w:t>
+        <w:t xml:space="preserve">, central U.S. cities had a mixture, and East </w:t>
+      </w:r>
+      <w:proofErr w:type="spellStart"/>
+      <w:r>
+        <w:rPr>
+          <w:bCs/>
+        </w:rPr>
+        <w:t>Cost</w:t>
+      </w:r>
+      <w:proofErr w:type="spellEnd"/>
+      <w:r>
+        <w:rPr>
+          <w:bCs/>
+        </w:rPr>
+        <w:t xml:space="preserve"> cities had a stronger alpha diversity effect</w:t>
       </w:r>
       <w:r>
         <w:rPr>
@@ -2820,7 +2856,14 @@
         <w:rPr>
           <w:bCs/>
         </w:rPr>
-        <w:t xml:space="preserve">. The model included two covariates: a binary covariate to indicate whether a site was within 500m of a gentrified Census tract and an urban intensity metric: the proportion of impervious cover within a 1 km buffer of each site. Additionally, we included the interaction between these covariates, and used city-level random effects for all intercept and slope terms. Among cities, </w:t>
+        <w:t xml:space="preserve">. The model included two covariates: a binary covariate to indicate whether a site was within 500m of a gentrified Census tract and an urban intensity metric: the proportion of impervious cover within a 1 km buffer of each site. Additionally, we included the interaction between these covariates, and used city-level random </w:t>
+      </w:r>
+      <w:r>
+        <w:rPr>
+          <w:bCs/>
+        </w:rPr>
+        <w:lastRenderedPageBreak/>
+        <w:t xml:space="preserve">effects for all intercept and slope terms. Among cities, </w:t>
       </w:r>
       <w:r>
         <w:rPr>
@@ -2877,6 +2920,7 @@
         </w:rPr>
         <w:t>β</w:t>
       </w:r>
+      <w:proofErr w:type="spellStart"/>
       <w:r>
         <w:rPr>
           <w:bCs/>
@@ -2886,11 +2930,24 @@
         </w:rPr>
         <w:t>gentXimp</w:t>
       </w:r>
-      <w:r>
-        <w:rPr>
-          <w:bCs/>
-        </w:rPr>
-        <w:t xml:space="preserve"> = -0.22; 95% CI = -0.53, 0.09; 90% CI = -0.48, 0.04). Conversely, higher levels of impervious cover across cities had the largest and most pronounced negative effect on alpha diversity (</w:t>
+      <w:proofErr w:type="spellEnd"/>
+      <w:r>
+        <w:rPr>
+          <w:bCs/>
+        </w:rPr>
+        <w:t xml:space="preserve"> = -0.22; 95% CI = -0.53, 0.09; 90% CI = -0.48, 0.04</w:t>
+      </w:r>
+      <w:r>
+        <w:rPr>
+          <w:bCs/>
+        </w:rPr>
+        <w:t>, Table S11, Fig. S2-S24</w:t>
+      </w:r>
+      <w:r>
+        <w:rPr>
+          <w:bCs/>
+        </w:rPr>
+        <w:t>). Conversely, higher levels of impervious cover across cities had the largest and most pronounced negative effect on alpha diversity (</w:t>
       </w:r>
       <w:r>
         <w:rPr>
@@ -3034,7 +3091,43 @@
         <w:rPr>
           <w:bCs/>
         </w:rPr>
-        <w:t xml:space="preserve"> Vertical black lines represent among-city estimates, the gray-filled rectangles are 95% credible intervals, and blue dots are city-specific estimates for each model parameter. Alpha diversity model parameters are on the log scale while beta diversity model parameters are on the clog scale (i.e,. -log(1 - x)). As a result, the beta diversity model parameters are constrained to be 0.</w:t>
+        <w:t xml:space="preserve"> Vertical black lines represent among-city estimates, the gray-filled rectangles are 95% credible intervals, and blue dots are city-specific estimates for each model parameter. Alpha diversity model parameters are on the log scale while beta diversity model parameters are on the clog scale (</w:t>
+      </w:r>
+      <w:proofErr w:type="spellStart"/>
+      <w:proofErr w:type="gramStart"/>
+      <w:r>
+        <w:rPr>
+          <w:bCs/>
+        </w:rPr>
+        <w:t>i.e</w:t>
+      </w:r>
+      <w:proofErr w:type="spellEnd"/>
+      <w:r>
+        <w:rPr>
+          <w:bCs/>
+        </w:rPr>
+        <w:t>,.</w:t>
+      </w:r>
+      <w:proofErr w:type="gramEnd"/>
+      <w:r>
+        <w:rPr>
+          <w:bCs/>
+        </w:rPr>
+        <w:t xml:space="preserve"> -</w:t>
+      </w:r>
+      <w:proofErr w:type="gramStart"/>
+      <w:r>
+        <w:rPr>
+          <w:bCs/>
+        </w:rPr>
+        <w:t>log(</w:t>
+      </w:r>
+      <w:proofErr w:type="gramEnd"/>
+      <w:r>
+        <w:rPr>
+          <w:bCs/>
+        </w:rPr>
+        <w:t>1 - x)). As a result, the beta diversity model parameters are constrained to be 0.</w:t>
       </w:r>
     </w:p>
     <w:p>
@@ -3070,7 +3163,19 @@
         <w:rPr>
           <w:bCs/>
         </w:rPr>
-        <w:t>0.9 probability that gentrification and alpha diversity positively covaried, whereas impervious cover was associated with decreased species richness in 18 of 23 cities. Furthermore, cities in which we detected a gentrification effect on alpha diversity were predominantly located in the East Coast and Central United States (Fig</w:t>
+        <w:t>0.9 probability that gentrification and alpha diversity positively covaried, whereas impervious cover was associated with decreased species richness in 18 of 23 cities</w:t>
+      </w:r>
+      <w:r>
+        <w:rPr>
+          <w:bCs/>
+        </w:rPr>
+        <w:t xml:space="preserve"> (Table S13)</w:t>
+      </w:r>
+      <w:r>
+        <w:rPr>
+          <w:bCs/>
+        </w:rPr>
+        <w:t>. Furthermore, cities in which we detected a gentrification effect on alpha diversity were predominantly located in the East Coast and Central United States (Fig</w:t>
       </w:r>
       <w:r>
         <w:rPr>
@@ -3082,55 +3187,7 @@
         <w:rPr>
           <w:bCs/>
         </w:rPr>
-        <w:t xml:space="preserve"> 4). For more city-specific alpha diversity results, see </w:t>
-      </w:r>
-      <w:r>
-        <w:rPr>
-          <w:bCs/>
-        </w:rPr>
-        <w:t>F</w:t>
-      </w:r>
-      <w:r>
-        <w:rPr>
-          <w:bCs/>
-        </w:rPr>
-        <w:t>ig</w:t>
-      </w:r>
-      <w:r>
-        <w:rPr>
-          <w:bCs/>
-        </w:rPr>
-        <w:t>.</w:t>
-      </w:r>
-      <w:r>
-        <w:rPr>
-          <w:bCs/>
-        </w:rPr>
-        <w:t xml:space="preserve"> </w:t>
-      </w:r>
-      <w:r>
-        <w:rPr>
-          <w:bCs/>
-        </w:rPr>
-        <w:t>S2</w:t>
-      </w:r>
-      <w:r>
-        <w:rPr>
-          <w:bCs/>
-        </w:rPr>
-        <w:t>-</w:t>
-      </w:r>
-      <w:r>
-        <w:rPr>
-          <w:bCs/>
-        </w:rPr>
-        <w:t>S24</w:t>
-      </w:r>
-      <w:r>
-        <w:rPr>
-          <w:bCs/>
-        </w:rPr>
-        <w:t>.</w:t>
+        <w:t xml:space="preserve"> 4). </w:t>
       </w:r>
     </w:p>
     <w:p>
@@ -3282,7 +3339,21 @@
         <w:rPr>
           <w:bCs/>
         </w:rPr>
-        <w:t>We used a generalized dissimilarity model that accounted for uncertainty in pairwise-dissimilarity between pairs of sites within each city. Our response variable was Sørensen’s dissimilarity index, where a value of 0 means the mammal communities at a pair of sites were identical and 1 means the two sites had completely dissimilar mammal communities. We included impervious cover and a binary covariate to indicate whether a site was near a gentrified Census tract as covariates, controlled for geographic distance between sites within a city, and used city-level random effects for all intercept and slope terms. On average, gentrification had a negligible association with beta diversity. For two adjacent sites with identical levels of impervious cover, the among-city difference in beta diversity at gentrified and non-gentrified sites was effectively zero ( 0.01; 95% CI = 0.00, 0.06; 90% CI = 0.00, 0.05).</w:t>
+        <w:t xml:space="preserve">We used a generalized dissimilarity model that accounted for uncertainty in pairwise-dissimilarity between pairs of sites within each city. Our response variable was Sørensen’s dissimilarity index, where a value of 0 means the mammal communities at a pair of sites were identical and 1 means the two sites had completely dissimilar mammal communities. We included impervious cover and a binary covariate to indicate whether a site was near a gentrified Census tract as covariates, controlled for geographic distance between sites within a city, and used city-level random effects for all intercept and slope terms. On average, gentrification had a negligible association with beta diversity. For two adjacent sites with identical levels of impervious cover, the among-city difference in beta diversity at gentrified and non-gentrified sites was effectively zero </w:t>
+      </w:r>
+      <w:proofErr w:type="gramStart"/>
+      <w:r>
+        <w:rPr>
+          <w:bCs/>
+        </w:rPr>
+        <w:t>( 0.01</w:t>
+      </w:r>
+      <w:proofErr w:type="gramEnd"/>
+      <w:r>
+        <w:rPr>
+          <w:bCs/>
+        </w:rPr>
+        <w:t>; 95% CI = 0.00, 0.06; 90% CI = 0.00, 0.05).</w:t>
       </w:r>
     </w:p>
     <w:p>
@@ -3374,7 +3445,14 @@
         <w:rPr>
           <w:bCs/>
         </w:rPr>
-        <w:t xml:space="preserve"> = 0.01; 95% CI = 0.00, 0.07; 90% CI = 0.01, 0.05; Fig. 3). As such, the average effect of impervious cover on beta diversity was 5.83 times greater than the average effect of gentrification. For example, when comparing sites at opposite ends of the impervious cover gradient (e.g., hi vs. low impervious cover), beta diversity was almost two times greater than sites with the same level of impervious cover (e.g., low vs. low impervious cover). While holding other covariates at their mean, the beta diversity between sites with the highest (80%) and lowest (0%) impervious cover was 0.16 (95% CI = 0.07, 0.31; 90% CI = 0.08, 0.29) whereas sites with the exact same level of impervious cover was 0.09 (95% CI = 0.02, 0.23; 90% CI = 0.03, 0.21).</w:t>
+        <w:t xml:space="preserve"> = 0.01; 95% CI = 0.00, 0.07; 90% CI = 0.01, 0.05; Fig. 3). As such, the average effect of </w:t>
+      </w:r>
+      <w:r>
+        <w:rPr>
+          <w:bCs/>
+        </w:rPr>
+        <w:lastRenderedPageBreak/>
+        <w:t>impervious cover on beta diversity was 5.83 times greater than the average effect of gentrification. For example, when comparing sites at opposite ends of the impervious cover gradient (e.g., hi vs. low impervious cover), beta diversity was almost two times greater than sites with the same level of impervious cover (e.g., low vs. low impervious cover). While holding other covariates at their mean, the beta diversity between sites with the highest (80%) and lowest (0%) impervious cover was 0.16 (95% CI = 0.07, 0.31; 90% CI = 0.08, 0.29) whereas sites with the exact same level of impervious cover was 0.09 (95% CI = 0.02, 0.23; 90% CI = 0.03, 0.21).</w:t>
       </w:r>
     </w:p>
     <w:p>
@@ -3389,7 +3467,19 @@
         <w:rPr>
           <w:bCs/>
         </w:rPr>
-        <w:t>While the average among-city estimates indicated a minimal association of gentrification with beta diversity, beta diversity did strongly covary with gentrification in some cities (Fig. 1, Fig. 3). Overall, it appears that gentrification in West Coast cities had a greater association with beta diversity than alpha diversity: 4 of the 5 largest associations between gentrification and beta diversity were observed on the West Coast (Fig. 4). Los Angeles, California, for example, had the strongest association between gentrification and beta diversity (median of summed spline coefficients = 0.13; 95% CI = 0.08, 0.19; 90% CI = 0.09, 0.18). In Los Angeles, the beta diversity between gentrified and non-gentrified sites was 1.28 times greater than sites with the same gentrification status (95% CI = 1.16, 1.40; 90% CI = 1.18, 1.38). In other words, sites in Los Angeles that only differed in their gentrification status had mammal communities that were about 60% similar while sites that did not differ in their gentrification status were about 69% similar.</w:t>
+        <w:t>While the average among-city estimates indicated a minimal association of gentrification with beta diversity, beta diversity did strongly covary with gentrification in some cities (Fig. 1, Fig. 3</w:t>
+      </w:r>
+      <w:r>
+        <w:rPr>
+          <w:bCs/>
+        </w:rPr>
+        <w:t>, Fig. S2 – S24</w:t>
+      </w:r>
+      <w:r>
+        <w:rPr>
+          <w:bCs/>
+        </w:rPr>
+        <w:t>). Overall, it appears that gentrification in West Coast cities had a greater association with beta diversity than alpha diversity: 4 of the 5 largest associations between gentrification and beta diversity were observed on the West Coast (Fig. 4). Los Angeles, California, for example, had the strongest association between gentrification and beta diversity (median of summed spline coefficients = 0.13; 95% CI = 0.08, 0.19; 90% CI = 0.09, 0.18). In Los Angeles, the beta diversity between gentrified and non-gentrified sites was 1.28 times greater than sites with the same gentrification status (95% CI = 1.16, 1.40; 90% CI = 1.18, 1.38). In other words, sites in Los Angeles that only differed in their gentrification status had mammal communities that were about 60% similar while sites that did not differ in their gentrification status were about 69% similar.</w:t>
       </w:r>
     </w:p>
     <w:p>
@@ -3404,7 +3494,21 @@
         <w:rPr>
           <w:bCs/>
         </w:rPr>
-        <w:t>Finally, cities varied in their relationship between impervious cover and beta diversity. Phoenix, Arizona had the largest effect (median of summed spline coefficients = 0.79; 95% CI = 0.72, 0.86; 90% CI = 0.73, 0.85). Beta diversity between a pair of sites at opposite ends of Phoenix’s impervious gradient was 0.72 (95% CI = 0.70, 0.73; 90% CI = 0.70,0.73) while the beta diversity between sites with identical levels of impervious cover was 1.91 times lower (median = 0.38; 95% CI = 0.36, 0.39; 90% CI = 0.36, 0.39). Conversely, Indianapolis, Indiana had the smallest effect (median of summed spline coefficients = 0.07; 95% CI = 0.02, 0.13; 90% CI = 0.03, 0.11). When making the same comparison in Indianapolis, the estimated beta diversity for sites at opposite ends of their impervious cover gradient was 0.27 (95% CI = 0.24, 0.30; 90% CI = 0.25, 0.29) which was similar to the estimated beta diversity between sites with identical levels of impervious land cover (median = 0.22; 95% CI = 0.24, 0.30; 90% CI = 0.25, 0.29). For more city-specific beta diversity results, see</w:t>
+        <w:t xml:space="preserve">Finally, cities varied in their relationship between impervious cover and beta diversity. Phoenix, Arizona had the largest effect (median of summed spline coefficients = 0.79; 95% CI = 0.72, 0.86; 90% CI = 0.73, 0.85). Beta diversity between a pair of sites at opposite ends of Phoenix’s impervious gradient was 0.72 (95% CI = 0.70, 0.73; 90% CI = 0.70,0.73) while the beta diversity between sites with identical levels of impervious cover was 1.91 times lower (median = 0.38; 95% CI = 0.36, 0.39; 90% CI = 0.36, 0.39). Conversely, Indianapolis, Indiana had the smallest effect (median of summed spline coefficients = 0.07; 95% CI = 0.02, 0.13; 90% CI = 0.03, 0.11). When making the same comparison in Indianapolis, the estimated beta diversity for sites at opposite ends of their impervious cover gradient was 0.27 (95% CI = 0.24, 0.30; 90% CI = 0.25, 0.29) which was </w:t>
+      </w:r>
+      <w:proofErr w:type="gramStart"/>
+      <w:r>
+        <w:rPr>
+          <w:bCs/>
+        </w:rPr>
+        <w:t>similar to</w:t>
+      </w:r>
+      <w:proofErr w:type="gramEnd"/>
+      <w:r>
+        <w:rPr>
+          <w:bCs/>
+        </w:rPr>
+        <w:t xml:space="preserve"> the estimated beta diversity between sites with identical levels of impervious land cover (median = 0.22; 95% CI = 0.24, 0.30; 90% CI = 0.25, 0.29). For more city-specific beta diversity results, see</w:t>
       </w:r>
       <w:r>
         <w:rPr>
@@ -3589,6 +3693,7 @@
           <w:sz w:val="24"/>
           <w:szCs w:val="24"/>
         </w:rPr>
+        <w:lastRenderedPageBreak/>
         <w:drawing>
           <wp:inline distT="0" distB="0" distL="0" distR="0" wp14:anchorId="6CBD85AD" wp14:editId="04C71724">
             <wp:extent cx="5947410" cy="7315200"/>
@@ -3710,7 +3815,17 @@
           <w:sz w:val="24"/>
           <w:szCs w:val="24"/>
         </w:rPr>
-        <w:t xml:space="preserve"> impervious slope terms for those species. Three species were more common in gentrified parts of a city overall, and there were no species who negatively covaried with gentrification.</w:t>
+        <w:t xml:space="preserve"> impervious slope terms for those species. Three species were more common in gentrified parts of a city overall, and there were no </w:t>
+      </w:r>
+      <w:r>
+        <w:rPr>
+          <w:rFonts w:eastAsia="Times New Roman"/>
+          <w:bCs/>
+          <w:sz w:val="24"/>
+          <w:szCs w:val="24"/>
+        </w:rPr>
+        <w:lastRenderedPageBreak/>
+        <w:t>species who negatively covaried with gentrification.</w:t>
       </w:r>
       <w:r>
         <w:rPr>
@@ -4036,7 +4151,47 @@
           <w:sz w:val="24"/>
           <w:szCs w:val="24"/>
         </w:rPr>
-        <w:t xml:space="preserve"> tap into the wealth of data products that exist to track demographics over time in cities, beyond what is readily available from the decadal Census. As one example, the IPUMs dataset created by the National Historical Geographic Information System has spatially georectified census data across many years, making it easier for researchers to conduct large-scale comparative research (</w:t>
+        <w:t xml:space="preserve"> tap into the wealth of data products that exist to track demographics over time in cities, beyond what is readily available from the </w:t>
+      </w:r>
+      <w:proofErr w:type="gramStart"/>
+      <w:r>
+        <w:rPr>
+          <w:rFonts w:eastAsia="Times New Roman"/>
+          <w:bCs/>
+          <w:sz w:val="24"/>
+          <w:szCs w:val="24"/>
+        </w:rPr>
+        <w:t>decadal</w:t>
+      </w:r>
+      <w:proofErr w:type="gramEnd"/>
+      <w:r>
+        <w:rPr>
+          <w:rFonts w:eastAsia="Times New Roman"/>
+          <w:bCs/>
+          <w:sz w:val="24"/>
+          <w:szCs w:val="24"/>
+        </w:rPr>
+        <w:t xml:space="preserve"> Census. As one example, the IPUMs dataset created by the National Historical Geographic Information System has spatially </w:t>
+      </w:r>
+      <w:proofErr w:type="spellStart"/>
+      <w:r>
+        <w:rPr>
+          <w:rFonts w:eastAsia="Times New Roman"/>
+          <w:bCs/>
+          <w:sz w:val="24"/>
+          <w:szCs w:val="24"/>
+        </w:rPr>
+        <w:t>georectified</w:t>
+      </w:r>
+      <w:proofErr w:type="spellEnd"/>
+      <w:r>
+        <w:rPr>
+          <w:rFonts w:eastAsia="Times New Roman"/>
+          <w:bCs/>
+          <w:sz w:val="24"/>
+          <w:szCs w:val="24"/>
+        </w:rPr>
+        <w:t xml:space="preserve"> census data across many years, making it easier for researchers to conduct large-scale comparative research (</w:t>
       </w:r>
       <w:r>
         <w:rPr>
@@ -4086,6 +4241,7 @@
           <w:sz w:val="24"/>
           <w:szCs w:val="24"/>
         </w:rPr>
+        <w:lastRenderedPageBreak/>
         <w:t>We found that our theoretical predictions (Fig</w:t>
       </w:r>
       <w:r>
@@ -4538,7 +4694,17 @@
           <w:sz w:val="24"/>
           <w:szCs w:val="24"/>
         </w:rPr>
-        <w:t xml:space="preserve"> the global human population. Large-scale research networks like UWIN are well-positioned to assist decision-makers in understanding social-ecological disparities across different scales, providing valuable insights for building equitable and biodiverse cities.</w:t>
+        <w:t xml:space="preserve"> the global human </w:t>
+      </w:r>
+      <w:r>
+        <w:rPr>
+          <w:rFonts w:eastAsia="Times New Roman"/>
+          <w:bCs/>
+          <w:sz w:val="24"/>
+          <w:szCs w:val="24"/>
+        </w:rPr>
+        <w:lastRenderedPageBreak/>
+        <w:t>population. Large-scale research networks like UWIN are well-positioned to assist decision-makers in understanding social-ecological disparities across different scales, providing valuable insights for building equitable and biodiverse cities.</w:t>
       </w:r>
     </w:p>
     <w:p>
@@ -4718,6 +4884,7 @@
         </w:rPr>
         <w:t xml:space="preserve">Residential housing segregation and urban tree canopy in 37 US Cities. </w:t>
       </w:r>
+      <w:proofErr w:type="spellStart"/>
       <w:r>
         <w:rPr>
           <w:rFonts w:ascii="Times New Roman" w:hAnsi="Times New Roman" w:cs="Times New Roman"/>
@@ -4728,7 +4895,20 @@
           <w:szCs w:val="24"/>
           <w:shd w:val="clear" w:color="auto" w:fill="FFFFFF"/>
         </w:rPr>
-        <w:t>npj urban sustainability</w:t>
+        <w:t>npj</w:t>
+      </w:r>
+      <w:proofErr w:type="spellEnd"/>
+      <w:r>
+        <w:rPr>
+          <w:rFonts w:ascii="Times New Roman" w:hAnsi="Times New Roman" w:cs="Times New Roman"/>
+          <w:i/>
+          <w:iCs/>
+          <w:color w:val="222222"/>
+          <w:sz w:val="24"/>
+          <w:szCs w:val="24"/>
+          <w:shd w:val="clear" w:color="auto" w:fill="FFFFFF"/>
+        </w:rPr>
+        <w:t xml:space="preserve"> urban sustainability</w:t>
       </w:r>
       <w:r>
         <w:rPr>
@@ -5052,7 +5232,43 @@
           <w:sz w:val="24"/>
           <w:szCs w:val="24"/>
         </w:rPr>
-        <w:t xml:space="preserve">I. Anguelovski, J. J. Connolly, H. Cole, M. Garcia-Lamarca, M. Triguero-Mas, F. Baró, N. Martin, D. Conesa, G. Shokry, C. P. Del Pulgar, L. A. Ramos. Green gentrification in European and North American cities. </w:t>
+        <w:t xml:space="preserve">I. </w:t>
+      </w:r>
+      <w:proofErr w:type="spellStart"/>
+      <w:r>
+        <w:rPr>
+          <w:rFonts w:ascii="Times New Roman" w:hAnsi="Times New Roman" w:cs="Times New Roman"/>
+          <w:sz w:val="24"/>
+          <w:szCs w:val="24"/>
+        </w:rPr>
+        <w:t>Anguelovski</w:t>
+      </w:r>
+      <w:proofErr w:type="spellEnd"/>
+      <w:r>
+        <w:rPr>
+          <w:rFonts w:ascii="Times New Roman" w:hAnsi="Times New Roman" w:cs="Times New Roman"/>
+          <w:sz w:val="24"/>
+          <w:szCs w:val="24"/>
+        </w:rPr>
+        <w:t xml:space="preserve">, J. J. Connolly, H. Cole, M. Garcia-Lamarca, M. Triguero-Mas, F. </w:t>
+      </w:r>
+      <w:proofErr w:type="spellStart"/>
+      <w:r>
+        <w:rPr>
+          <w:rFonts w:ascii="Times New Roman" w:hAnsi="Times New Roman" w:cs="Times New Roman"/>
+          <w:sz w:val="24"/>
+          <w:szCs w:val="24"/>
+        </w:rPr>
+        <w:t>Baró</w:t>
+      </w:r>
+      <w:proofErr w:type="spellEnd"/>
+      <w:r>
+        <w:rPr>
+          <w:rFonts w:ascii="Times New Roman" w:hAnsi="Times New Roman" w:cs="Times New Roman"/>
+          <w:sz w:val="24"/>
+          <w:szCs w:val="24"/>
+        </w:rPr>
+        <w:t xml:space="preserve">, N. Martin, D. Conesa, G. Shokry, C. P. Del Pulgar, L. A. Ramos. Green gentrification in European and North American cities. </w:t>
       </w:r>
       <w:r>
         <w:rPr>
@@ -5110,7 +5326,97 @@
           <w:sz w:val="24"/>
           <w:szCs w:val="24"/>
         </w:rPr>
-        <w:t xml:space="preserve">M. Triguero-Mas, I. Anguelovski, J. J. T. Connolly, N. Martin, A. Matheney, H. V. S. Cole, C. Pérez-Del-Pulgar, M. García-Lamarca, G. Shokry, L. Argüelles, D. Conesa, E. Gallez, B. Sarzo, M. A. Beltrán, J. L. Máñez, J.  Martínez-Minaya, E. Oscilowicz, M. C. Arcaya, F. Baró. Exploring green gentrification in 28 global North cities: the role of urban parks and other types of greenspaces. </w:t>
+        <w:t xml:space="preserve">M. Triguero-Mas, I. </w:t>
+      </w:r>
+      <w:proofErr w:type="spellStart"/>
+      <w:r>
+        <w:rPr>
+          <w:rFonts w:ascii="Times New Roman" w:hAnsi="Times New Roman" w:cs="Times New Roman"/>
+          <w:sz w:val="24"/>
+          <w:szCs w:val="24"/>
+        </w:rPr>
+        <w:t>Anguelovski</w:t>
+      </w:r>
+      <w:proofErr w:type="spellEnd"/>
+      <w:r>
+        <w:rPr>
+          <w:rFonts w:ascii="Times New Roman" w:hAnsi="Times New Roman" w:cs="Times New Roman"/>
+          <w:sz w:val="24"/>
+          <w:szCs w:val="24"/>
+        </w:rPr>
+        <w:t xml:space="preserve">, J. J. T. Connolly, N. Martin, A. Matheney, H. V. S. Cole, C. Pérez-Del-Pulgar, M. García-Lamarca, G. Shokry, L. Argüelles, D. Conesa, E. Gallez, B. </w:t>
+      </w:r>
+      <w:proofErr w:type="spellStart"/>
+      <w:r>
+        <w:rPr>
+          <w:rFonts w:ascii="Times New Roman" w:hAnsi="Times New Roman" w:cs="Times New Roman"/>
+          <w:sz w:val="24"/>
+          <w:szCs w:val="24"/>
+        </w:rPr>
+        <w:t>Sarzo</w:t>
+      </w:r>
+      <w:proofErr w:type="spellEnd"/>
+      <w:r>
+        <w:rPr>
+          <w:rFonts w:ascii="Times New Roman" w:hAnsi="Times New Roman" w:cs="Times New Roman"/>
+          <w:sz w:val="24"/>
+          <w:szCs w:val="24"/>
+        </w:rPr>
+        <w:t xml:space="preserve">, M. A. Beltrán, J. L. </w:t>
+      </w:r>
+      <w:proofErr w:type="spellStart"/>
+      <w:r>
+        <w:rPr>
+          <w:rFonts w:ascii="Times New Roman" w:hAnsi="Times New Roman" w:cs="Times New Roman"/>
+          <w:sz w:val="24"/>
+          <w:szCs w:val="24"/>
+        </w:rPr>
+        <w:t>Máñez</w:t>
+      </w:r>
+      <w:proofErr w:type="spellEnd"/>
+      <w:r>
+        <w:rPr>
+          <w:rFonts w:ascii="Times New Roman" w:hAnsi="Times New Roman" w:cs="Times New Roman"/>
+          <w:sz w:val="24"/>
+          <w:szCs w:val="24"/>
+        </w:rPr>
+        <w:t xml:space="preserve">, J.  Martínez-Minaya, E. </w:t>
+      </w:r>
+      <w:proofErr w:type="spellStart"/>
+      <w:r>
+        <w:rPr>
+          <w:rFonts w:ascii="Times New Roman" w:hAnsi="Times New Roman" w:cs="Times New Roman"/>
+          <w:sz w:val="24"/>
+          <w:szCs w:val="24"/>
+        </w:rPr>
+        <w:t>Oscilowicz</w:t>
+      </w:r>
+      <w:proofErr w:type="spellEnd"/>
+      <w:r>
+        <w:rPr>
+          <w:rFonts w:ascii="Times New Roman" w:hAnsi="Times New Roman" w:cs="Times New Roman"/>
+          <w:sz w:val="24"/>
+          <w:szCs w:val="24"/>
+        </w:rPr>
+        <w:t xml:space="preserve">, M. C. Arcaya, F. </w:t>
+      </w:r>
+      <w:proofErr w:type="spellStart"/>
+      <w:r>
+        <w:rPr>
+          <w:rFonts w:ascii="Times New Roman" w:hAnsi="Times New Roman" w:cs="Times New Roman"/>
+          <w:sz w:val="24"/>
+          <w:szCs w:val="24"/>
+        </w:rPr>
+        <w:t>Baró</w:t>
+      </w:r>
+      <w:proofErr w:type="spellEnd"/>
+      <w:r>
+        <w:rPr>
+          <w:rFonts w:ascii="Times New Roman" w:hAnsi="Times New Roman" w:cs="Times New Roman"/>
+          <w:sz w:val="24"/>
+          <w:szCs w:val="24"/>
+        </w:rPr>
+        <w:t xml:space="preserve">. Exploring green gentrification in 28 global North cities: the role of urban parks and other types of greenspaces. </w:t>
       </w:r>
       <w:r>
         <w:rPr>
@@ -5168,7 +5474,25 @@
           <w:sz w:val="24"/>
           <w:szCs w:val="24"/>
         </w:rPr>
-        <w:t xml:space="preserve">J. R. Wolch, J. Byrne, J. P. Newell. Urban green space, public health, and environmental justice: The challenge of making cities ‘just green enough.’ </w:t>
+        <w:t xml:space="preserve">J. R. </w:t>
+      </w:r>
+      <w:proofErr w:type="spellStart"/>
+      <w:r>
+        <w:rPr>
+          <w:rFonts w:ascii="Times New Roman" w:hAnsi="Times New Roman" w:cs="Times New Roman"/>
+          <w:sz w:val="24"/>
+          <w:szCs w:val="24"/>
+        </w:rPr>
+        <w:t>Wolch</w:t>
+      </w:r>
+      <w:proofErr w:type="spellEnd"/>
+      <w:r>
+        <w:rPr>
+          <w:rFonts w:ascii="Times New Roman" w:hAnsi="Times New Roman" w:cs="Times New Roman"/>
+          <w:sz w:val="24"/>
+          <w:szCs w:val="24"/>
+        </w:rPr>
+        <w:t xml:space="preserve">, J. Byrne, J. P. Newell. Urban green space, public health, and environmental justice: The challenge of making cities ‘just green enough.’ </w:t>
       </w:r>
       <w:r>
         <w:rPr>
@@ -5344,6 +5668,7 @@
           <w:sz w:val="24"/>
           <w:szCs w:val="24"/>
         </w:rPr>
+        <w:lastRenderedPageBreak/>
         <w:t xml:space="preserve">M. H. Murray, J. Buckley, K. A. Byers, K. Fake, E. W. Lehrer, S. B. Magle, C. Stone, H. Tuten, C. J. Schell. One Health for all: Advancing human and ecosystem Health in cities by integrating an environmental justice lens. </w:t>
       </w:r>
       <w:r>
@@ -5722,7 +6047,43 @@
           <w:sz w:val="24"/>
           <w:szCs w:val="24"/>
         </w:rPr>
-        <w:t xml:space="preserve">G. H. Donovan, J. P. Prestemon, D. T. Butry, A. R. Kaminski, V. J. Monleon. The politics of urban trees: Tree planting is associated with gentrification in Portland, Oregon. </w:t>
+        <w:t xml:space="preserve">G. H. Donovan, J. P. </w:t>
+      </w:r>
+      <w:proofErr w:type="spellStart"/>
+      <w:r>
+        <w:rPr>
+          <w:rFonts w:ascii="Times New Roman" w:hAnsi="Times New Roman" w:cs="Times New Roman"/>
+          <w:sz w:val="24"/>
+          <w:szCs w:val="24"/>
+        </w:rPr>
+        <w:t>Prestemon</w:t>
+      </w:r>
+      <w:proofErr w:type="spellEnd"/>
+      <w:r>
+        <w:rPr>
+          <w:rFonts w:ascii="Times New Roman" w:hAnsi="Times New Roman" w:cs="Times New Roman"/>
+          <w:sz w:val="24"/>
+          <w:szCs w:val="24"/>
+        </w:rPr>
+        <w:t xml:space="preserve">, D. T. Butry, A. R. Kaminski, V. J. </w:t>
+      </w:r>
+      <w:proofErr w:type="spellStart"/>
+      <w:r>
+        <w:rPr>
+          <w:rFonts w:ascii="Times New Roman" w:hAnsi="Times New Roman" w:cs="Times New Roman"/>
+          <w:sz w:val="24"/>
+          <w:szCs w:val="24"/>
+        </w:rPr>
+        <w:t>Monleon</w:t>
+      </w:r>
+      <w:proofErr w:type="spellEnd"/>
+      <w:r>
+        <w:rPr>
+          <w:rFonts w:ascii="Times New Roman" w:hAnsi="Times New Roman" w:cs="Times New Roman"/>
+          <w:sz w:val="24"/>
+          <w:szCs w:val="24"/>
+        </w:rPr>
+        <w:t xml:space="preserve">. The politics of urban trees: Tree planting is associated with gentrification in Portland, Oregon. </w:t>
       </w:r>
       <w:r>
         <w:rPr>
@@ -5937,7 +6298,43 @@
           <w:sz w:val="24"/>
           <w:szCs w:val="24"/>
         </w:rPr>
-        <w:t xml:space="preserve">D. Chamberlain, C. Reynolds, A. Amar, D. Henry, E. Caprio, P. Batáry. Wealth, water and wildlife: Landscape aridity intensifies the urban luxury effect. </w:t>
+        <w:t xml:space="preserve">D. Chamberlain, C. Reynolds, A. Amar, D. Henry, E. Caprio, P. </w:t>
+      </w:r>
+      <w:proofErr w:type="spellStart"/>
+      <w:r>
+        <w:rPr>
+          <w:rFonts w:ascii="Times New Roman" w:hAnsi="Times New Roman" w:cs="Times New Roman"/>
+          <w:sz w:val="24"/>
+          <w:szCs w:val="24"/>
+        </w:rPr>
+        <w:t>Batáry</w:t>
+      </w:r>
+      <w:proofErr w:type="spellEnd"/>
+      <w:r>
+        <w:rPr>
+          <w:rFonts w:ascii="Times New Roman" w:hAnsi="Times New Roman" w:cs="Times New Roman"/>
+          <w:sz w:val="24"/>
+          <w:szCs w:val="24"/>
+        </w:rPr>
+        <w:t xml:space="preserve">. Wealth, </w:t>
+      </w:r>
+      <w:proofErr w:type="gramStart"/>
+      <w:r>
+        <w:rPr>
+          <w:rFonts w:ascii="Times New Roman" w:hAnsi="Times New Roman" w:cs="Times New Roman"/>
+          <w:sz w:val="24"/>
+          <w:szCs w:val="24"/>
+        </w:rPr>
+        <w:t>water</w:t>
+      </w:r>
+      <w:proofErr w:type="gramEnd"/>
+      <w:r>
+        <w:rPr>
+          <w:rFonts w:ascii="Times New Roman" w:hAnsi="Times New Roman" w:cs="Times New Roman"/>
+          <w:sz w:val="24"/>
+          <w:szCs w:val="24"/>
+        </w:rPr>
+        <w:t xml:space="preserve"> and wildlife: Landscape aridity intensifies the urban luxury effect. </w:t>
       </w:r>
       <w:r>
         <w:rPr>
@@ -5995,7 +6392,34 @@
           <w:sz w:val="24"/>
           <w:szCs w:val="24"/>
         </w:rPr>
-        <w:t xml:space="preserve">J. D. Haight, S. J. Hall, M. Fidino, S. A. Adalsteinsson, W. J. B. Anthonysamy, E. Biro, M. K. Collins, B. Dugelby, T. Gallo, A. M. Green, L. Hartley, M. J. Jordan, C. A. M. Kay. R. A. Long, B. MacDougall, S. B. Magle, D. E. Minier, C. Mowry, M. Murray, K. Nininger, M. E. Pendergast, K. R. Remine, T. Ryan, C. Salsbury, C. J. Schell, C. H. Sekercioglu, C. J. Shier, K. C. Simon, C. C. St. Clair, T. Stankowich, C. J. Stevenson, L. Wayne, J. Williamson, L. Wilson, A. J. Zellmer, J. S. Lewis. Urbanization, climate, and species traits shape mammal communities from local to continental scales. </w:t>
+        <w:t xml:space="preserve">J. D. Haight, S. J. Hall, M. Fidino, S. A. Adalsteinsson, W. J. B. Anthonysamy, E. Biro, M. K. Collins, B. Dugelby, T. Gallo, A. M. Green, L. Hartley, M. J. Jordan, C. A. M. Kay. R. A. Long, B. MacDougall, S. B. Magle, D. E. Minier, C. Mowry, M. Murray, K. Nininger, M. E. Pendergast, K. R. Remine, T. Ryan, C. Salsbury, C. J. Schell, C. H. </w:t>
+      </w:r>
+      <w:proofErr w:type="spellStart"/>
+      <w:r>
+        <w:rPr>
+          <w:rFonts w:ascii="Times New Roman" w:hAnsi="Times New Roman" w:cs="Times New Roman"/>
+          <w:sz w:val="24"/>
+          <w:szCs w:val="24"/>
+        </w:rPr>
+        <w:t>Sekercioglu</w:t>
+      </w:r>
+      <w:proofErr w:type="spellEnd"/>
+      <w:r>
+        <w:rPr>
+          <w:rFonts w:ascii="Times New Roman" w:hAnsi="Times New Roman" w:cs="Times New Roman"/>
+          <w:sz w:val="24"/>
+          <w:szCs w:val="24"/>
+        </w:rPr>
+        <w:t xml:space="preserve">, C. J. Shier, K. C. Simon, C. C. St. Clair, T. Stankowich, C. J. Stevenson, L. Wayne, J. Williamson, L. Wilson, A. J. Zellmer, J. S. Lewis. Urbanization, climate, and </w:t>
+      </w:r>
+      <w:r>
+        <w:rPr>
+          <w:rFonts w:ascii="Times New Roman" w:hAnsi="Times New Roman" w:cs="Times New Roman"/>
+          <w:sz w:val="24"/>
+          <w:szCs w:val="24"/>
+        </w:rPr>
+        <w:lastRenderedPageBreak/>
+        <w:t xml:space="preserve">species traits shape mammal communities from local to continental scales. </w:t>
       </w:r>
       <w:r>
         <w:rPr>
@@ -6161,7 +6585,25 @@
           <w:sz w:val="24"/>
           <w:szCs w:val="24"/>
         </w:rPr>
-        <w:t xml:space="preserve">A. Rigolon, M. Browning, V. Jennings. Inequities in the quality of urban park systems: An environmental justice investigation of cities in the United States. </w:t>
+        <w:t xml:space="preserve">A. </w:t>
+      </w:r>
+      <w:proofErr w:type="spellStart"/>
+      <w:r>
+        <w:rPr>
+          <w:rFonts w:ascii="Times New Roman" w:hAnsi="Times New Roman" w:cs="Times New Roman"/>
+          <w:sz w:val="24"/>
+          <w:szCs w:val="24"/>
+        </w:rPr>
+        <w:t>Rigolon</w:t>
+      </w:r>
+      <w:proofErr w:type="spellEnd"/>
+      <w:r>
+        <w:rPr>
+          <w:rFonts w:ascii="Times New Roman" w:hAnsi="Times New Roman" w:cs="Times New Roman"/>
+          <w:sz w:val="24"/>
+          <w:szCs w:val="24"/>
+        </w:rPr>
+        <w:t xml:space="preserve">, M. Browning, V. Jennings. Inequities in the quality of urban park systems: An environmental justice investigation of cities in the United States. </w:t>
       </w:r>
       <w:r>
         <w:rPr>
@@ -6237,7 +6679,43 @@
           <w:sz w:val="24"/>
           <w:szCs w:val="24"/>
         </w:rPr>
-        <w:t xml:space="preserve">A. Rigolon, J. Németh. Green gentrification or ‘just green enough’: Do park location, size and function affect whether a place gentrifies or not? </w:t>
+        <w:t xml:space="preserve">A. </w:t>
+      </w:r>
+      <w:proofErr w:type="spellStart"/>
+      <w:r>
+        <w:rPr>
+          <w:rFonts w:ascii="Times New Roman" w:hAnsi="Times New Roman" w:cs="Times New Roman"/>
+          <w:sz w:val="24"/>
+          <w:szCs w:val="24"/>
+        </w:rPr>
+        <w:t>Rigolon</w:t>
+      </w:r>
+      <w:proofErr w:type="spellEnd"/>
+      <w:r>
+        <w:rPr>
+          <w:rFonts w:ascii="Times New Roman" w:hAnsi="Times New Roman" w:cs="Times New Roman"/>
+          <w:sz w:val="24"/>
+          <w:szCs w:val="24"/>
+        </w:rPr>
+        <w:t xml:space="preserve">, J. Németh. Green gentrification or ‘just green enough’: </w:t>
+      </w:r>
+      <w:proofErr w:type="gramStart"/>
+      <w:r>
+        <w:rPr>
+          <w:rFonts w:ascii="Times New Roman" w:hAnsi="Times New Roman" w:cs="Times New Roman"/>
+          <w:sz w:val="24"/>
+          <w:szCs w:val="24"/>
+        </w:rPr>
+        <w:t>Do park</w:t>
+      </w:r>
+      <w:proofErr w:type="gramEnd"/>
+      <w:r>
+        <w:rPr>
+          <w:rFonts w:ascii="Times New Roman" w:hAnsi="Times New Roman" w:cs="Times New Roman"/>
+          <w:sz w:val="24"/>
+          <w:szCs w:val="24"/>
+        </w:rPr>
+        <w:t xml:space="preserve"> location, size and function affect whether a place gentrifies or not? </w:t>
       </w:r>
       <w:r>
         <w:rPr>
@@ -6295,7 +6773,25 @@
           <w:sz w:val="24"/>
           <w:szCs w:val="24"/>
         </w:rPr>
-        <w:t xml:space="preserve">R. Kays, M. Lasky, M. L. Allen, R. C. Dowler, M. T. R. Hawkins, A. G. Hope, B. A. Kohli, V. L. Mathis, B. McLean, L. E. Olson, C. W. Thompson, D. Thornton, J. Widness, M. V. Cove. Which mammals can be identified from camera traps and crowdsourced photographs? </w:t>
+        <w:t xml:space="preserve">R. Kays, M. Lasky, M. L. Allen, R. C. Dowler, M. T. R. Hawkins, A. G. Hope, B. A. Kohli, V. L. Mathis, B. McLean, L. E. Olson, C. W. Thompson, D. Thornton, J. </w:t>
+      </w:r>
+      <w:proofErr w:type="spellStart"/>
+      <w:r>
+        <w:rPr>
+          <w:rFonts w:ascii="Times New Roman" w:hAnsi="Times New Roman" w:cs="Times New Roman"/>
+          <w:sz w:val="24"/>
+          <w:szCs w:val="24"/>
+        </w:rPr>
+        <w:t>Widness</w:t>
+      </w:r>
+      <w:proofErr w:type="spellEnd"/>
+      <w:r>
+        <w:rPr>
+          <w:rFonts w:ascii="Times New Roman" w:hAnsi="Times New Roman" w:cs="Times New Roman"/>
+          <w:sz w:val="24"/>
+          <w:szCs w:val="24"/>
+        </w:rPr>
+        <w:t xml:space="preserve">, M. V. Cove. Which mammals can be identified from camera traps and crowdsourced photographs? </w:t>
       </w:r>
       <w:r>
         <w:rPr>
@@ -6369,7 +6865,25 @@
           <w:sz w:val="24"/>
           <w:szCs w:val="24"/>
         </w:rPr>
-        <w:t xml:space="preserve">C. Sutherland, M. Brambilla, P. Pedrini, S. Tenan. A multiregion community model for inference about geographic variation in species richness. </w:t>
+        <w:t xml:space="preserve">C. Sutherland, M. Brambilla, P. Pedrini, S. Tenan. A </w:t>
+      </w:r>
+      <w:proofErr w:type="spellStart"/>
+      <w:r>
+        <w:rPr>
+          <w:rFonts w:ascii="Times New Roman" w:hAnsi="Times New Roman" w:cs="Times New Roman"/>
+          <w:sz w:val="24"/>
+          <w:szCs w:val="24"/>
+        </w:rPr>
+        <w:t>multiregion</w:t>
+      </w:r>
+      <w:proofErr w:type="spellEnd"/>
+      <w:r>
+        <w:rPr>
+          <w:rFonts w:ascii="Times New Roman" w:hAnsi="Times New Roman" w:cs="Times New Roman"/>
+          <w:sz w:val="24"/>
+          <w:szCs w:val="24"/>
+        </w:rPr>
+        <w:t xml:space="preserve"> community model for inference about geographic variation in species richness. </w:t>
       </w:r>
       <w:r>
         <w:rPr>
@@ -6481,7 +6995,25 @@
           <w:sz w:val="24"/>
           <w:szCs w:val="24"/>
         </w:rPr>
-        <w:t>K. Chapple, P. Waddel, D. Chatman, M. Zuk, A. Lokaitou-Sideris, P. Ong, K. Gorska, C. Pech, S. R. Gonzalez. “Developing a new methodology for analyzing potential displacement” (University of California, Berkeley</w:t>
+        <w:t xml:space="preserve">K. Chapple, P. Waddel, D. Chatman, M. Zuk, A. </w:t>
+      </w:r>
+      <w:proofErr w:type="spellStart"/>
+      <w:r>
+        <w:rPr>
+          <w:rFonts w:ascii="Times New Roman" w:hAnsi="Times New Roman" w:cs="Times New Roman"/>
+          <w:sz w:val="24"/>
+          <w:szCs w:val="24"/>
+        </w:rPr>
+        <w:t>Lokaitou</w:t>
+      </w:r>
+      <w:proofErr w:type="spellEnd"/>
+      <w:r>
+        <w:rPr>
+          <w:rFonts w:ascii="Times New Roman" w:hAnsi="Times New Roman" w:cs="Times New Roman"/>
+          <w:sz w:val="24"/>
+          <w:szCs w:val="24"/>
+        </w:rPr>
+        <w:t>-Sideris, P. Ong, K. Gorska, C. Pech, S. R. Gonzalez. “Developing a new methodology for analyzing potential displacement” (University of California, Berkeley</w:t>
       </w:r>
       <w:r>
         <w:rPr>
@@ -6527,7 +7059,43 @@
           <w:sz w:val="24"/>
           <w:szCs w:val="24"/>
         </w:rPr>
-        <w:t xml:space="preserve">K. Walker, M. Herman. tidycensus: Load US Census boundary and attribute data as tidyverse and sf ready data frames, version 1.4.4 (2023); </w:t>
+        <w:t xml:space="preserve">K. Walker, M. Herman. </w:t>
+      </w:r>
+      <w:proofErr w:type="spellStart"/>
+      <w:r>
+        <w:rPr>
+          <w:rFonts w:ascii="Times New Roman" w:hAnsi="Times New Roman" w:cs="Times New Roman"/>
+          <w:sz w:val="24"/>
+          <w:szCs w:val="24"/>
+        </w:rPr>
+        <w:t>tidycensus</w:t>
+      </w:r>
+      <w:proofErr w:type="spellEnd"/>
+      <w:r>
+        <w:rPr>
+          <w:rFonts w:ascii="Times New Roman" w:hAnsi="Times New Roman" w:cs="Times New Roman"/>
+          <w:sz w:val="24"/>
+          <w:szCs w:val="24"/>
+        </w:rPr>
+        <w:t xml:space="preserve">: Load US Census boundary and attribute data as </w:t>
+      </w:r>
+      <w:proofErr w:type="spellStart"/>
+      <w:r>
+        <w:rPr>
+          <w:rFonts w:ascii="Times New Roman" w:hAnsi="Times New Roman" w:cs="Times New Roman"/>
+          <w:sz w:val="24"/>
+          <w:szCs w:val="24"/>
+        </w:rPr>
+        <w:t>tidyverse</w:t>
+      </w:r>
+      <w:proofErr w:type="spellEnd"/>
+      <w:r>
+        <w:rPr>
+          <w:rFonts w:ascii="Times New Roman" w:hAnsi="Times New Roman" w:cs="Times New Roman"/>
+          <w:sz w:val="24"/>
+          <w:szCs w:val="24"/>
+        </w:rPr>
+        <w:t xml:space="preserve"> and sf ready data frames, version 1.4.4 (2023); </w:t>
       </w:r>
       <w:r>
         <w:rPr>
@@ -6697,16 +7265,80 @@
           <w:sz w:val="24"/>
           <w:szCs w:val="24"/>
         </w:rPr>
-        <w:t xml:space="preserve">S. Nakagawa, M. Lagisz, M. Jennions, J. Koricheva, D. W. Noble, T. H. Parker, A. </w:t>
-      </w:r>
-      <w:r>
-        <w:rPr>
-          <w:rFonts w:ascii="Times New Roman" w:hAnsi="Times New Roman" w:cs="Times New Roman"/>
-          <w:sz w:val="24"/>
-          <w:szCs w:val="24"/>
-        </w:rPr>
-        <w:t>Sánchez‐Tójar</w:t>
-      </w:r>
+        <w:t xml:space="preserve">S. Nakagawa, M. </w:t>
+      </w:r>
+      <w:proofErr w:type="spellStart"/>
+      <w:r>
+        <w:rPr>
+          <w:rFonts w:ascii="Times New Roman" w:hAnsi="Times New Roman" w:cs="Times New Roman"/>
+          <w:sz w:val="24"/>
+          <w:szCs w:val="24"/>
+        </w:rPr>
+        <w:t>Lagisz</w:t>
+      </w:r>
+      <w:proofErr w:type="spellEnd"/>
+      <w:r>
+        <w:rPr>
+          <w:rFonts w:ascii="Times New Roman" w:hAnsi="Times New Roman" w:cs="Times New Roman"/>
+          <w:sz w:val="24"/>
+          <w:szCs w:val="24"/>
+        </w:rPr>
+        <w:t xml:space="preserve">, M. </w:t>
+      </w:r>
+      <w:proofErr w:type="spellStart"/>
+      <w:r>
+        <w:rPr>
+          <w:rFonts w:ascii="Times New Roman" w:hAnsi="Times New Roman" w:cs="Times New Roman"/>
+          <w:sz w:val="24"/>
+          <w:szCs w:val="24"/>
+        </w:rPr>
+        <w:t>Jennions</w:t>
+      </w:r>
+      <w:proofErr w:type="spellEnd"/>
+      <w:r>
+        <w:rPr>
+          <w:rFonts w:ascii="Times New Roman" w:hAnsi="Times New Roman" w:cs="Times New Roman"/>
+          <w:sz w:val="24"/>
+          <w:szCs w:val="24"/>
+        </w:rPr>
+        <w:t xml:space="preserve">, J. </w:t>
+      </w:r>
+      <w:proofErr w:type="spellStart"/>
+      <w:r>
+        <w:rPr>
+          <w:rFonts w:ascii="Times New Roman" w:hAnsi="Times New Roman" w:cs="Times New Roman"/>
+          <w:sz w:val="24"/>
+          <w:szCs w:val="24"/>
+        </w:rPr>
+        <w:t>Koricheva</w:t>
+      </w:r>
+      <w:proofErr w:type="spellEnd"/>
+      <w:r>
+        <w:rPr>
+          <w:rFonts w:ascii="Times New Roman" w:hAnsi="Times New Roman" w:cs="Times New Roman"/>
+          <w:sz w:val="24"/>
+          <w:szCs w:val="24"/>
+        </w:rPr>
+        <w:t xml:space="preserve">, D. W. Noble, T. H. Parker, A. </w:t>
+      </w:r>
+      <w:r>
+        <w:rPr>
+          <w:rFonts w:ascii="Times New Roman" w:hAnsi="Times New Roman" w:cs="Times New Roman"/>
+          <w:sz w:val="24"/>
+          <w:szCs w:val="24"/>
+        </w:rPr>
+        <w:t>Sánchez‐</w:t>
+      </w:r>
+      <w:proofErr w:type="spellStart"/>
+      <w:r>
+        <w:rPr>
+          <w:rFonts w:ascii="Times New Roman" w:hAnsi="Times New Roman" w:cs="Times New Roman"/>
+          <w:sz w:val="24"/>
+          <w:szCs w:val="24"/>
+        </w:rPr>
+        <w:t>Tójar</w:t>
+      </w:r>
+      <w:proofErr w:type="spellEnd"/>
       <w:r>
         <w:rPr>
           <w:rFonts w:ascii="Times New Roman" w:hAnsi="Times New Roman" w:cs="Times New Roman"/>
@@ -6833,7 +7465,25 @@
           <w:sz w:val="24"/>
           <w:szCs w:val="24"/>
         </w:rPr>
-        <w:t>A. Gelman, J. B. Carlin, H. S. Stern, D. B. Dunson, A. Vehtari, D. B. Rubin. Bayesian Data Analysis (Chapman &amp; Hall/CRC Press, ed. 3, 2014).</w:t>
+        <w:t xml:space="preserve">A. Gelman, J. B. Carlin, H. S. Stern, D. B. Dunson, A. </w:t>
+      </w:r>
+      <w:proofErr w:type="spellStart"/>
+      <w:r>
+        <w:rPr>
+          <w:rFonts w:ascii="Times New Roman" w:hAnsi="Times New Roman" w:cs="Times New Roman"/>
+          <w:sz w:val="24"/>
+          <w:szCs w:val="24"/>
+        </w:rPr>
+        <w:t>Vehtari</w:t>
+      </w:r>
+      <w:proofErr w:type="spellEnd"/>
+      <w:r>
+        <w:rPr>
+          <w:rFonts w:ascii="Times New Roman" w:hAnsi="Times New Roman" w:cs="Times New Roman"/>
+          <w:sz w:val="24"/>
+          <w:szCs w:val="24"/>
+        </w:rPr>
+        <w:t>, D. B. Rubin. Bayesian Data Analysis (Chapman &amp; Hall/CRC Press, ed. 3, 2014).</w:t>
       </w:r>
     </w:p>
     <w:p>
@@ -6893,6 +7543,7 @@
           <w:sz w:val="24"/>
           <w:szCs w:val="24"/>
         </w:rPr>
+        <w:lastRenderedPageBreak/>
         <w:t>P. Legendre, L. Legendre. Numerical Ecology (Elsevier, 2012).</w:t>
       </w:r>
     </w:p>
@@ -6989,7 +7640,25 @@
           <w:sz w:val="24"/>
           <w:szCs w:val="24"/>
         </w:rPr>
-        <w:t xml:space="preserve">K. Mokany, C. Ware, S. N. Woolley, S. Ferrier, M. C. Fitzpatrick. A working guide to harnessing generalized dissimilarity modeling for biodiversity analysis and conservation assessment. </w:t>
+        <w:t xml:space="preserve">K. </w:t>
+      </w:r>
+      <w:proofErr w:type="spellStart"/>
+      <w:r>
+        <w:rPr>
+          <w:rFonts w:ascii="Times New Roman" w:hAnsi="Times New Roman" w:cs="Times New Roman"/>
+          <w:sz w:val="24"/>
+          <w:szCs w:val="24"/>
+        </w:rPr>
+        <w:t>Mokany</w:t>
+      </w:r>
+      <w:proofErr w:type="spellEnd"/>
+      <w:r>
+        <w:rPr>
+          <w:rFonts w:ascii="Times New Roman" w:hAnsi="Times New Roman" w:cs="Times New Roman"/>
+          <w:sz w:val="24"/>
+          <w:szCs w:val="24"/>
+        </w:rPr>
+        <w:t xml:space="preserve">, C. Ware, S. N. Woolley, S. Ferrier, M. C. Fitzpatrick. A working guide to harnessing generalized dissimilarity modeling for biodiversity analysis and conservation assessment. </w:t>
       </w:r>
       <w:r>
         <w:rPr>
@@ -7063,15 +7732,87 @@
           <w:sz w:val="24"/>
           <w:szCs w:val="24"/>
         </w:rPr>
-        <w:t xml:space="preserve">J. Oksanen, G. Simpson, F. Blanchet, R. Kindt, P. Legendre, P. Minchin, R. O’Hara, P. Solymos, M. Stevens, E. Szoecs, H. Wagner, M. Barbour, M. Bedward, </w:t>
-      </w:r>
-      <w:r>
-        <w:rPr>
-          <w:rFonts w:ascii="Times New Roman" w:hAnsi="Times New Roman" w:cs="Times New Roman"/>
-          <w:sz w:val="24"/>
-          <w:szCs w:val="24"/>
-        </w:rPr>
-        <w:t xml:space="preserve">B. Bolker, D. Borcard, G. Carvalho, M. Chirico, M. De Caceres, S. Durand, H. Evangelista, R. FitzJohn, M. Friendly, B. Furneaux, G. Hannigan, M. Hill, L. Lahti, D. McGlinn, M. Ouellette, E. Ribeiro Cunha, T. Smith, A. Stier, C. Ter Braak, J. Weedon. vegan: community ecology, version 2.6.4 (2022); </w:t>
+        <w:t xml:space="preserve">J. Oksanen, G. Simpson, F. Blanchet, R. Kindt, P. Legendre, P. Minchin, R. O’Hara, P. Solymos, M. Stevens, E. </w:t>
+      </w:r>
+      <w:proofErr w:type="spellStart"/>
+      <w:r>
+        <w:rPr>
+          <w:rFonts w:ascii="Times New Roman" w:hAnsi="Times New Roman" w:cs="Times New Roman"/>
+          <w:sz w:val="24"/>
+          <w:szCs w:val="24"/>
+        </w:rPr>
+        <w:t>Szoecs</w:t>
+      </w:r>
+      <w:proofErr w:type="spellEnd"/>
+      <w:r>
+        <w:rPr>
+          <w:rFonts w:ascii="Times New Roman" w:hAnsi="Times New Roman" w:cs="Times New Roman"/>
+          <w:sz w:val="24"/>
+          <w:szCs w:val="24"/>
+        </w:rPr>
+        <w:t xml:space="preserve">, H. Wagner, M. Barbour, M. Bedward, </w:t>
+      </w:r>
+      <w:r>
+        <w:rPr>
+          <w:rFonts w:ascii="Times New Roman" w:hAnsi="Times New Roman" w:cs="Times New Roman"/>
+          <w:sz w:val="24"/>
+          <w:szCs w:val="24"/>
+        </w:rPr>
+        <w:t xml:space="preserve">B. Bolker, D. </w:t>
+      </w:r>
+      <w:proofErr w:type="spellStart"/>
+      <w:r>
+        <w:rPr>
+          <w:rFonts w:ascii="Times New Roman" w:hAnsi="Times New Roman" w:cs="Times New Roman"/>
+          <w:sz w:val="24"/>
+          <w:szCs w:val="24"/>
+        </w:rPr>
+        <w:t>Borcard</w:t>
+      </w:r>
+      <w:proofErr w:type="spellEnd"/>
+      <w:r>
+        <w:rPr>
+          <w:rFonts w:ascii="Times New Roman" w:hAnsi="Times New Roman" w:cs="Times New Roman"/>
+          <w:sz w:val="24"/>
+          <w:szCs w:val="24"/>
+        </w:rPr>
+        <w:t xml:space="preserve">, G. Carvalho, M. Chirico, M. De Caceres, S. Durand, H. Evangelista, R. </w:t>
+      </w:r>
+      <w:proofErr w:type="spellStart"/>
+      <w:r>
+        <w:rPr>
+          <w:rFonts w:ascii="Times New Roman" w:hAnsi="Times New Roman" w:cs="Times New Roman"/>
+          <w:sz w:val="24"/>
+          <w:szCs w:val="24"/>
+        </w:rPr>
+        <w:t>FitzJohn</w:t>
+      </w:r>
+      <w:proofErr w:type="spellEnd"/>
+      <w:r>
+        <w:rPr>
+          <w:rFonts w:ascii="Times New Roman" w:hAnsi="Times New Roman" w:cs="Times New Roman"/>
+          <w:sz w:val="24"/>
+          <w:szCs w:val="24"/>
+        </w:rPr>
+        <w:t xml:space="preserve">, M. Friendly, B. </w:t>
+      </w:r>
+      <w:proofErr w:type="spellStart"/>
+      <w:r>
+        <w:rPr>
+          <w:rFonts w:ascii="Times New Roman" w:hAnsi="Times New Roman" w:cs="Times New Roman"/>
+          <w:sz w:val="24"/>
+          <w:szCs w:val="24"/>
+        </w:rPr>
+        <w:t>Furneaux</w:t>
+      </w:r>
+      <w:proofErr w:type="spellEnd"/>
+      <w:r>
+        <w:rPr>
+          <w:rFonts w:ascii="Times New Roman" w:hAnsi="Times New Roman" w:cs="Times New Roman"/>
+          <w:sz w:val="24"/>
+          <w:szCs w:val="24"/>
+        </w:rPr>
+        <w:t xml:space="preserve">, G. Hannigan, M. Hill, L. Lahti, D. McGlinn, M. Ouellette, E. Ribeiro Cunha, T. Smith, A. Stier, C. Ter Braak, J. Weedon. vegan: community ecology, version 2.6.4 (2022); </w:t>
       </w:r>
       <w:r>
         <w:rPr>
@@ -7194,7 +7935,15 @@
         <w:ind w:left="0" w:firstLine="0"/>
       </w:pPr>
       <w:r>
-        <w:t>We thank all UWIN members for their hard work in collecting these data. We thank R. Mueller, T. Gallo, L. Bliss-Ketchum, A. Aviles Gamboa,</w:t>
+        <w:t xml:space="preserve">We thank all UWIN members for their hard work in collecting </w:t>
+      </w:r>
+      <w:proofErr w:type="gramStart"/>
+      <w:r>
+        <w:t>these</w:t>
+      </w:r>
+      <w:proofErr w:type="gramEnd"/>
+      <w:r>
+        <w:t xml:space="preserve"> data. We thank R. Mueller, T. Gallo, L. Bliss-Ketchum, A. Aviles Gamboa,</w:t>
       </w:r>
       <w:r>
         <w:t xml:space="preserve"> I. Taves,</w:t>
@@ -7205,6 +7954,34 @@
       <w:r>
         <w:t>Seattle Urban Carnivore Project, coordinated by Woodland Park Zoo and Seattle University, provided data gathered with significant contributions of effort from many Woodland Park Zoo community science volunteers and Seattle University students.</w:t>
       </w:r>
+      <w:r>
+        <w:t xml:space="preserve"> </w:t>
+      </w:r>
+      <w:r>
+        <w:t>The Hidden Life of Houston project, coordinated by University of Houston and Memorial Park Conservancy</w:t>
+      </w:r>
+      <w:r>
+        <w:t>,</w:t>
+      </w:r>
+      <w:r>
+        <w:t xml:space="preserve"> thank E. Lagueux, K. Lugar, K. Plum, S. Sullivan, G. Farfan, R. Sanchez-</w:t>
+      </w:r>
+      <w:proofErr w:type="spellStart"/>
+      <w:r>
+        <w:t>Ruffra</w:t>
+      </w:r>
+      <w:proofErr w:type="spellEnd"/>
+      <w:r>
+        <w:t xml:space="preserve">, S. Dreyer, J. Vasquez, and G. Kostecki for leading fieldwork and the many </w:t>
+      </w:r>
+      <w:proofErr w:type="gramStart"/>
+      <w:r>
+        <w:t>University</w:t>
+      </w:r>
+      <w:proofErr w:type="gramEnd"/>
+      <w:r>
+        <w:t xml:space="preserve"> of Houston biology students who conducted fieldwork and tagged photos</w:t>
+      </w:r>
     </w:p>
     <w:p>
       <w:pPr>
@@ -7224,6 +8001,7 @@
     <w:p>
       <w:pPr>
         <w:pStyle w:val="Acknowledgement"/>
+        <w:ind w:left="0" w:firstLine="0"/>
       </w:pPr>
       <w:r>
         <w:t>Central A</w:t>
@@ -7240,6 +8018,20 @@
       <w:r>
         <w:t>(JL, JH)</w:t>
       </w:r>
+      <w:r>
+        <w:t xml:space="preserve">. </w:t>
+      </w:r>
+      <w:r>
+        <w:rPr>
+          <w:color w:val="000000"/>
+        </w:rPr>
+        <w:t>University of Houston Provost’s Multicultural Student Success Initiative and EJK Foundation (AOC), Houston Livestock Show and Rodeo (Memorial Park Conservancy) </w:t>
+      </w:r>
+    </w:p>
+    <w:p>
+      <w:pPr>
+        <w:pStyle w:val="Acknowledgement"/>
+      </w:pPr>
     </w:p>
     <w:p>
       <w:pPr>
@@ -7575,6 +8367,7 @@
         <w:rPr>
           <w:color w:val="000000"/>
         </w:rPr>
+        <w:lastRenderedPageBreak/>
         <w:t xml:space="preserve">Writing – original draft: </w:t>
       </w:r>
       <w:r>
@@ -7674,7 +8467,37 @@
         <w:rPr>
           <w:bCs/>
         </w:rPr>
-        <w:t>. Pending acceptance of this manuscript we will archive all data and code on Zenodo and cite it with it’s DOI.</w:t>
+        <w:t xml:space="preserve">. Pending acceptance of this manuscript we will archive all data and code on </w:t>
+      </w:r>
+      <w:proofErr w:type="spellStart"/>
+      <w:r>
+        <w:rPr>
+          <w:bCs/>
+        </w:rPr>
+        <w:t>Zenodo</w:t>
+      </w:r>
+      <w:proofErr w:type="spellEnd"/>
+      <w:r>
+        <w:rPr>
+          <w:bCs/>
+        </w:rPr>
+        <w:t xml:space="preserve"> and cite it with </w:t>
+      </w:r>
+      <w:proofErr w:type="spellStart"/>
+      <w:proofErr w:type="gramStart"/>
+      <w:r>
+        <w:rPr>
+          <w:bCs/>
+        </w:rPr>
+        <w:t>it’s</w:t>
+      </w:r>
+      <w:proofErr w:type="spellEnd"/>
+      <w:proofErr w:type="gramEnd"/>
+      <w:r>
+        <w:rPr>
+          <w:bCs/>
+        </w:rPr>
+        <w:t xml:space="preserve"> DOI.</w:t>
       </w:r>
     </w:p>
     <w:p>
@@ -11105,10 +11928,6 @@
 </file>
 
 <file path=customXml/item1.xml><?xml version="1.0" encoding="utf-8"?>
-<b:Sources xmlns:b="http://schemas.openxmlformats.org/officeDocument/2006/bibliography" xmlns="http://schemas.openxmlformats.org/officeDocument/2006/bibliography" SelectedStyle="\APASixthEditionOfficeOnline.xsl" StyleName="APA" Version="6"/>
-</file>
-
-<file path=customXml/item2.xml><?xml version="1.0" encoding="utf-8"?>
 <?mso-contentType ?>
 <FormTemplates xmlns="http://schemas.microsoft.com/sharepoint/v3/contenttype/forms">
   <Display>DocumentLibraryForm</Display>
@@ -11117,7 +11936,17 @@
 </FormTemplates>
 </file>
 
+<file path=customXml/item2.xml><?xml version="1.0" encoding="utf-8"?>
+<b:Sources xmlns:b="http://schemas.openxmlformats.org/officeDocument/2006/bibliography" xmlns="http://schemas.openxmlformats.org/officeDocument/2006/bibliography" SelectedStyle="\APASixthEditionOfficeOnline.xsl" StyleName="APA" Version="6"/>
+</file>
+
 <file path=customXml/item3.xml><?xml version="1.0" encoding="utf-8"?>
+<p:properties xmlns:p="http://schemas.microsoft.com/office/2006/metadata/properties" xmlns:xsi="http://www.w3.org/2001/XMLSchema-instance" xmlns:pc="http://schemas.microsoft.com/office/infopath/2007/PartnerControls">
+  <documentManagement/>
+</p:properties>
+</file>
+
+<file path=customXml/item4.xml><?xml version="1.0" encoding="utf-8"?>
 <ct:contentTypeSchema xmlns:ct="http://schemas.microsoft.com/office/2006/metadata/contentType" xmlns:ma="http://schemas.microsoft.com/office/2006/metadata/properties/metaAttributes" ct:_="" ma:_="" ma:contentTypeName="Document" ma:contentTypeID="0x010100A903C8D61E843E4D9DF578FA60DF1506" ma:contentTypeVersion="11" ma:contentTypeDescription="Create a new document." ma:contentTypeScope="" ma:versionID="6d685b447f118704fec3115e6ac20ae4">
   <xsd:schema xmlns:xsd="http://www.w3.org/2001/XMLSchema" xmlns:xs="http://www.w3.org/2001/XMLSchema" xmlns:p="http://schemas.microsoft.com/office/2006/metadata/properties" xmlns:ns3="50c290ea-29cd-45df-9437-02d90b7b4aac" xmlns:ns4="91744bfb-75cd-42c7-b4ee-8bbcd6bad11d" targetNamespace="http://schemas.microsoft.com/office/2006/metadata/properties" ma:root="true" ma:fieldsID="654b3e5fed2bbdef8a5e41c98cad6de5" ns3:_="" ns4:_="">
     <xsd:import namespace="50c290ea-29cd-45df-9437-02d90b7b4aac"/>
@@ -11326,13 +12155,15 @@
 </ct:contentTypeSchema>
 </file>
 
-<file path=customXml/item4.xml><?xml version="1.0" encoding="utf-8"?>
-<p:properties xmlns:p="http://schemas.microsoft.com/office/2006/metadata/properties" xmlns:xsi="http://www.w3.org/2001/XMLSchema-instance" xmlns:pc="http://schemas.microsoft.com/office/infopath/2007/PartnerControls">
-  <documentManagement/>
-</p:properties>
+<file path=customXml/itemProps1.xml><?xml version="1.0" encoding="utf-8"?>
+<ds:datastoreItem xmlns:ds="http://schemas.openxmlformats.org/officeDocument/2006/customXml" ds:itemID="{D6618E52-4B0C-45E8-947C-1BCF05C8E346}">
+  <ds:schemaRefs>
+    <ds:schemaRef ds:uri="http://schemas.microsoft.com/sharepoint/v3/contenttype/forms"/>
+  </ds:schemaRefs>
+</ds:datastoreItem>
 </file>
 
-<file path=customXml/itemProps1.xml><?xml version="1.0" encoding="utf-8"?>
+<file path=customXml/itemProps2.xml><?xml version="1.0" encoding="utf-8"?>
 <ds:datastoreItem xmlns:ds="http://schemas.openxmlformats.org/officeDocument/2006/customXml" ds:itemID="{2A0C90D9-1779-47F1-AAD3-7F428680B983}">
   <ds:schemaRefs>
     <ds:schemaRef ds:uri="http://schemas.openxmlformats.org/officeDocument/2006/bibliography"/>
@@ -11340,15 +12171,16 @@
 </ds:datastoreItem>
 </file>
 
-<file path=customXml/itemProps2.xml><?xml version="1.0" encoding="utf-8"?>
-<ds:datastoreItem xmlns:ds="http://schemas.openxmlformats.org/officeDocument/2006/customXml" ds:itemID="{D6618E52-4B0C-45E8-947C-1BCF05C8E346}">
+<file path=customXml/itemProps3.xml><?xml version="1.0" encoding="utf-8"?>
+<ds:datastoreItem xmlns:ds="http://schemas.openxmlformats.org/officeDocument/2006/customXml" ds:itemID="{DD707CE9-56F7-4726-808F-433446474838}">
   <ds:schemaRefs>
-    <ds:schemaRef ds:uri="http://schemas.microsoft.com/sharepoint/v3/contenttype/forms"/>
+    <ds:schemaRef ds:uri="http://schemas.microsoft.com/office/2006/metadata/properties"/>
+    <ds:schemaRef ds:uri="http://schemas.microsoft.com/office/infopath/2007/PartnerControls"/>
   </ds:schemaRefs>
 </ds:datastoreItem>
 </file>
 
-<file path=customXml/itemProps3.xml><?xml version="1.0" encoding="utf-8"?>
+<file path=customXml/itemProps4.xml><?xml version="1.0" encoding="utf-8"?>
 <ds:datastoreItem xmlns:ds="http://schemas.openxmlformats.org/officeDocument/2006/customXml" ds:itemID="{393D793B-73C2-432E-A274-1D6E9FD3755A}">
   <ds:schemaRefs>
     <ds:schemaRef ds:uri="http://schemas.microsoft.com/office/2006/metadata/contentType"/>
@@ -11365,13 +12197,4 @@
     <ds:schemaRef ds:uri="http://schemas.microsoft.com/internal/obd"/>
   </ds:schemaRefs>
 </ds:datastoreItem>
-</file>
-
-<file path=customXml/itemProps4.xml><?xml version="1.0" encoding="utf-8"?>
-<ds:datastoreItem xmlns:ds="http://schemas.openxmlformats.org/officeDocument/2006/customXml" ds:itemID="{DD707CE9-56F7-4726-808F-433446474838}">
-  <ds:schemaRefs>
-    <ds:schemaRef ds:uri="http://schemas.microsoft.com/office/2006/metadata/properties"/>
-    <ds:schemaRef ds:uri="http://schemas.microsoft.com/office/infopath/2007/PartnerControls"/>
-  </ds:schemaRefs>
-</ds:datastoreItem>
 </file>
</xml_diff>